<commit_message>
Fullført og levert oblig4
</commit_message>
<xml_diff>
--- a/oblig4/Oblig4_EmilBerglund.docx
+++ b/oblig4/Oblig4_EmilBerglund.docx
@@ -161,13 +161,23 @@
         </w:rPr>
         <w:t xml:space="preserve"> Andre klasser kan derimot </w:t>
       </w:r>
-      <w:r>
-        <w:rPr>
-          <w:rFonts w:ascii="Arial" w:hAnsi="Arial" w:cs="Arial"/>
-          <w:sz w:val="24"/>
-          <w:szCs w:val="24"/>
-        </w:rPr>
-        <w:t xml:space="preserve">implementere disse abstrakte metodene. Dette kan man gjøre ved å skrive </w:t>
+      <w:proofErr w:type="gramStart"/>
+      <w:r>
+        <w:rPr>
+          <w:rFonts w:ascii="Arial" w:hAnsi="Arial" w:cs="Arial"/>
+          <w:sz w:val="24"/>
+          <w:szCs w:val="24"/>
+        </w:rPr>
+        <w:t>implementere</w:t>
+      </w:r>
+      <w:proofErr w:type="gramEnd"/>
+      <w:r>
+        <w:rPr>
+          <w:rFonts w:ascii="Arial" w:hAnsi="Arial" w:cs="Arial"/>
+          <w:sz w:val="24"/>
+          <w:szCs w:val="24"/>
+        </w:rPr>
+        <w:t xml:space="preserve"> disse abstrakte metodene. Dette kan man gjøre ved å skrive </w:t>
       </w:r>
       <w:r>
         <w:rPr>
@@ -177,21 +187,41 @@
         </w:rPr>
         <w:t>«</w:t>
       </w:r>
-      <w:r>
-        <w:rPr>
-          <w:rFonts w:ascii="Arial" w:hAnsi="Arial" w:cs="Arial"/>
-          <w:sz w:val="24"/>
-          <w:szCs w:val="24"/>
-        </w:rPr>
-        <w:t>implements &lt;</w:t>
-      </w:r>
-      <w:r>
-        <w:rPr>
-          <w:rFonts w:ascii="Arial" w:hAnsi="Arial" w:cs="Arial"/>
-          <w:sz w:val="24"/>
-          <w:szCs w:val="24"/>
-        </w:rPr>
-        <w:t>InterfaceNavn&gt;»</w:t>
+      <w:proofErr w:type="spellStart"/>
+      <w:r>
+        <w:rPr>
+          <w:rFonts w:ascii="Arial" w:hAnsi="Arial" w:cs="Arial"/>
+          <w:sz w:val="24"/>
+          <w:szCs w:val="24"/>
+        </w:rPr>
+        <w:t>implements</w:t>
+      </w:r>
+      <w:proofErr w:type="spellEnd"/>
+      <w:r>
+        <w:rPr>
+          <w:rFonts w:ascii="Arial" w:hAnsi="Arial" w:cs="Arial"/>
+          <w:sz w:val="24"/>
+          <w:szCs w:val="24"/>
+        </w:rPr>
+        <w:t xml:space="preserve"> &lt;</w:t>
+      </w:r>
+      <w:proofErr w:type="spellStart"/>
+      <w:r>
+        <w:rPr>
+          <w:rFonts w:ascii="Arial" w:hAnsi="Arial" w:cs="Arial"/>
+          <w:sz w:val="24"/>
+          <w:szCs w:val="24"/>
+        </w:rPr>
+        <w:t>InterfaceNavn</w:t>
+      </w:r>
+      <w:proofErr w:type="spellEnd"/>
+      <w:r>
+        <w:rPr>
+          <w:rFonts w:ascii="Arial" w:hAnsi="Arial" w:cs="Arial"/>
+          <w:sz w:val="24"/>
+          <w:szCs w:val="24"/>
+        </w:rPr>
+        <w:t>&gt;»</w:t>
       </w:r>
       <w:r>
         <w:rPr>
@@ -207,15 +237,87 @@
           <w:sz w:val="24"/>
           <w:szCs w:val="24"/>
         </w:rPr>
-        <w:t>hvor man vil implementere disse. Disse implementeres på samme måte som</w:t>
-      </w:r>
-      <w:r>
-        <w:rPr>
-          <w:rFonts w:ascii="Arial" w:hAnsi="Arial" w:cs="Arial"/>
-          <w:sz w:val="24"/>
-          <w:szCs w:val="24"/>
-        </w:rPr>
-        <w:t xml:space="preserve"> toString(), altså ved bruk av override og en definert kodekropp. Et interface kan derfor sees på som e</w:t>
+        <w:t xml:space="preserve">hvor man vil </w:t>
+      </w:r>
+      <w:proofErr w:type="gramStart"/>
+      <w:r>
+        <w:rPr>
+          <w:rFonts w:ascii="Arial" w:hAnsi="Arial" w:cs="Arial"/>
+          <w:sz w:val="24"/>
+          <w:szCs w:val="24"/>
+        </w:rPr>
+        <w:t>implementere</w:t>
+      </w:r>
+      <w:proofErr w:type="gramEnd"/>
+      <w:r>
+        <w:rPr>
+          <w:rFonts w:ascii="Arial" w:hAnsi="Arial" w:cs="Arial"/>
+          <w:sz w:val="24"/>
+          <w:szCs w:val="24"/>
+        </w:rPr>
+        <w:t xml:space="preserve"> disse. Disse </w:t>
+      </w:r>
+      <w:proofErr w:type="gramStart"/>
+      <w:r>
+        <w:rPr>
+          <w:rFonts w:ascii="Arial" w:hAnsi="Arial" w:cs="Arial"/>
+          <w:sz w:val="24"/>
+          <w:szCs w:val="24"/>
+        </w:rPr>
+        <w:t>implementeres</w:t>
+      </w:r>
+      <w:proofErr w:type="gramEnd"/>
+      <w:r>
+        <w:rPr>
+          <w:rFonts w:ascii="Arial" w:hAnsi="Arial" w:cs="Arial"/>
+          <w:sz w:val="24"/>
+          <w:szCs w:val="24"/>
+        </w:rPr>
+        <w:t xml:space="preserve"> på samme måte som</w:t>
+      </w:r>
+      <w:r>
+        <w:rPr>
+          <w:rFonts w:ascii="Arial" w:hAnsi="Arial" w:cs="Arial"/>
+          <w:sz w:val="24"/>
+          <w:szCs w:val="24"/>
+        </w:rPr>
+        <w:t xml:space="preserve"> </w:t>
+      </w:r>
+      <w:proofErr w:type="spellStart"/>
+      <w:r>
+        <w:rPr>
+          <w:rFonts w:ascii="Arial" w:hAnsi="Arial" w:cs="Arial"/>
+          <w:sz w:val="24"/>
+          <w:szCs w:val="24"/>
+        </w:rPr>
+        <w:t>toString</w:t>
+      </w:r>
+      <w:proofErr w:type="spellEnd"/>
+      <w:r>
+        <w:rPr>
+          <w:rFonts w:ascii="Arial" w:hAnsi="Arial" w:cs="Arial"/>
+          <w:sz w:val="24"/>
+          <w:szCs w:val="24"/>
+        </w:rPr>
+        <w:t xml:space="preserve">(), altså ved bruk av </w:t>
+      </w:r>
+      <w:proofErr w:type="spellStart"/>
+      <w:r>
+        <w:rPr>
+          <w:rFonts w:ascii="Arial" w:hAnsi="Arial" w:cs="Arial"/>
+          <w:sz w:val="24"/>
+          <w:szCs w:val="24"/>
+        </w:rPr>
+        <w:t>override</w:t>
+      </w:r>
+      <w:proofErr w:type="spellEnd"/>
+      <w:r>
+        <w:rPr>
+          <w:rFonts w:ascii="Arial" w:hAnsi="Arial" w:cs="Arial"/>
+          <w:sz w:val="24"/>
+          <w:szCs w:val="24"/>
+        </w:rPr>
+        <w:t xml:space="preserve"> og en definert kodekropp. Et interface kan derfor sees på som e</w:t>
       </w:r>
       <w:r>
         <w:rPr>
@@ -269,6 +371,7 @@
           <w:szCs w:val="28"/>
         </w:rPr>
       </w:pPr>
+      <w:proofErr w:type="spellStart"/>
       <w:r>
         <w:rPr>
           <w:rFonts w:ascii="Arial" w:hAnsi="Arial" w:cs="Arial"/>
@@ -277,6 +380,7 @@
         </w:rPr>
         <w:t>Exceptions</w:t>
       </w:r>
+      <w:proofErr w:type="spellEnd"/>
     </w:p>
     <w:p>
       <w:pPr>
@@ -287,13 +391,41 @@
           <w:szCs w:val="24"/>
         </w:rPr>
       </w:pPr>
-      <w:r>
-        <w:rPr>
-          <w:rFonts w:ascii="Arial" w:hAnsi="Arial" w:cs="Arial"/>
-          <w:sz w:val="24"/>
-          <w:szCs w:val="24"/>
-        </w:rPr>
-        <w:t>Checked Exceptions:</w:t>
+      <w:proofErr w:type="spellStart"/>
+      <w:r>
+        <w:rPr>
+          <w:rFonts w:ascii="Arial" w:hAnsi="Arial" w:cs="Arial"/>
+          <w:sz w:val="24"/>
+          <w:szCs w:val="24"/>
+        </w:rPr>
+        <w:t>Checked</w:t>
+      </w:r>
+      <w:proofErr w:type="spellEnd"/>
+      <w:r>
+        <w:rPr>
+          <w:rFonts w:ascii="Arial" w:hAnsi="Arial" w:cs="Arial"/>
+          <w:sz w:val="24"/>
+          <w:szCs w:val="24"/>
+        </w:rPr>
+        <w:t xml:space="preserve"> </w:t>
+      </w:r>
+      <w:proofErr w:type="spellStart"/>
+      <w:r>
+        <w:rPr>
+          <w:rFonts w:ascii="Arial" w:hAnsi="Arial" w:cs="Arial"/>
+          <w:sz w:val="24"/>
+          <w:szCs w:val="24"/>
+        </w:rPr>
+        <w:t>Exceptions</w:t>
+      </w:r>
+      <w:proofErr w:type="spellEnd"/>
+      <w:r>
+        <w:rPr>
+          <w:rFonts w:ascii="Arial" w:hAnsi="Arial" w:cs="Arial"/>
+          <w:sz w:val="24"/>
+          <w:szCs w:val="24"/>
+        </w:rPr>
+        <w:t>:</w:t>
       </w:r>
     </w:p>
     <w:p>
@@ -305,14 +437,25 @@
           <w:szCs w:val="24"/>
         </w:rPr>
       </w:pPr>
-      <w:r>
-        <w:rPr>
-          <w:rFonts w:ascii="Arial" w:hAnsi="Arial" w:cs="Arial"/>
-          <w:sz w:val="24"/>
-          <w:szCs w:val="24"/>
-        </w:rPr>
-        <w:t xml:space="preserve">Checked </w:t>
-      </w:r>
+      <w:proofErr w:type="spellStart"/>
+      <w:r>
+        <w:rPr>
+          <w:rFonts w:ascii="Arial" w:hAnsi="Arial" w:cs="Arial"/>
+          <w:sz w:val="24"/>
+          <w:szCs w:val="24"/>
+        </w:rPr>
+        <w:t>Checked</w:t>
+      </w:r>
+      <w:proofErr w:type="spellEnd"/>
+      <w:r>
+        <w:rPr>
+          <w:rFonts w:ascii="Arial" w:hAnsi="Arial" w:cs="Arial"/>
+          <w:sz w:val="24"/>
+          <w:szCs w:val="24"/>
+        </w:rPr>
+        <w:t xml:space="preserve"> </w:t>
+      </w:r>
+      <w:proofErr w:type="spellStart"/>
       <w:r>
         <w:rPr>
           <w:rFonts w:ascii="Arial" w:hAnsi="Arial" w:cs="Arial"/>
@@ -329,6 +472,7 @@
         </w:rPr>
         <w:t>xceptions</w:t>
       </w:r>
+      <w:proofErr w:type="spellEnd"/>
       <w:r>
         <w:rPr>
           <w:rFonts w:ascii="Arial" w:hAnsi="Arial" w:cs="Arial"/>
@@ -359,7 +503,25 @@
           <w:sz w:val="24"/>
           <w:szCs w:val="24"/>
         </w:rPr>
-        <w:t xml:space="preserve">koden ved bruk av try-catch-blokker, eller </w:t>
+        <w:t xml:space="preserve">koden ved bruk av </w:t>
+      </w:r>
+      <w:proofErr w:type="spellStart"/>
+      <w:r>
+        <w:rPr>
+          <w:rFonts w:ascii="Arial" w:hAnsi="Arial" w:cs="Arial"/>
+          <w:sz w:val="24"/>
+          <w:szCs w:val="24"/>
+        </w:rPr>
+        <w:t>try</w:t>
+      </w:r>
+      <w:proofErr w:type="spellEnd"/>
+      <w:r>
+        <w:rPr>
+          <w:rFonts w:ascii="Arial" w:hAnsi="Arial" w:cs="Arial"/>
+          <w:sz w:val="24"/>
+          <w:szCs w:val="24"/>
+        </w:rPr>
+        <w:t xml:space="preserve">-catch-blokker, eller </w:t>
       </w:r>
       <w:r>
         <w:rPr>
@@ -385,6 +547,7 @@
         </w:rPr>
         <w:t>«</w:t>
       </w:r>
+      <w:proofErr w:type="spellStart"/>
       <w:r>
         <w:rPr>
           <w:rFonts w:ascii="Arial" w:hAnsi="Arial" w:cs="Arial"/>
@@ -393,6 +556,7 @@
         </w:rPr>
         <w:t>throws</w:t>
       </w:r>
+      <w:proofErr w:type="spellEnd"/>
       <w:r>
         <w:rPr>
           <w:rFonts w:ascii="Arial" w:hAnsi="Arial" w:cs="Arial"/>
@@ -431,7 +595,25 @@
           <w:sz w:val="24"/>
           <w:szCs w:val="24"/>
         </w:rPr>
-        <w:t xml:space="preserve">En veldig vanlig feil kan være at man prøver å lese fra en fil som eksempelvis ikke finnes. Da må man implementere kodestrukturen under, for å unngå at hele programmet stopper opp: </w:t>
+        <w:t xml:space="preserve">En veldig vanlig feil kan være at man prøver å lese fra en fil som eksempelvis ikke finnes. Da må man </w:t>
+      </w:r>
+      <w:proofErr w:type="gramStart"/>
+      <w:r>
+        <w:rPr>
+          <w:rFonts w:ascii="Arial" w:hAnsi="Arial" w:cs="Arial"/>
+          <w:sz w:val="24"/>
+          <w:szCs w:val="24"/>
+        </w:rPr>
+        <w:t>implementere</w:t>
+      </w:r>
+      <w:proofErr w:type="gramEnd"/>
+      <w:r>
+        <w:rPr>
+          <w:rFonts w:ascii="Arial" w:hAnsi="Arial" w:cs="Arial"/>
+          <w:sz w:val="24"/>
+          <w:szCs w:val="24"/>
+        </w:rPr>
+        <w:t xml:space="preserve"> kodestrukturen under, for å unngå at hele programmet stopper opp: </w:t>
       </w:r>
     </w:p>
     <w:p>
@@ -448,6 +630,7 @@
           <w14:ligatures w14:val="none"/>
         </w:rPr>
       </w:pPr>
+      <w:proofErr w:type="spellStart"/>
       <w:r>
         <w:rPr>
           <w:rFonts w:ascii="Consolas" w:eastAsia="Times New Roman" w:hAnsi="Consolas" w:cs="Times New Roman"/>
@@ -460,6 +643,7 @@
         </w:rPr>
         <w:t>catch</w:t>
       </w:r>
+      <w:proofErr w:type="spellEnd"/>
       <w:r>
         <w:rPr>
           <w:rFonts w:ascii="Consolas" w:eastAsia="Times New Roman" w:hAnsi="Consolas" w:cs="Times New Roman"/>
@@ -472,6 +656,7 @@
         </w:rPr>
         <w:t xml:space="preserve"> (</w:t>
       </w:r>
+      <w:proofErr w:type="spellStart"/>
       <w:r>
         <w:rPr>
           <w:rFonts w:ascii="Consolas" w:eastAsia="Times New Roman" w:hAnsi="Consolas" w:cs="Times New Roman"/>
@@ -484,6 +669,7 @@
         </w:rPr>
         <w:t>FileNotFoundException</w:t>
       </w:r>
+      <w:proofErr w:type="spellEnd"/>
       <w:r>
         <w:rPr>
           <w:rFonts w:ascii="Consolas" w:eastAsia="Times New Roman" w:hAnsi="Consolas" w:cs="Times New Roman"/>
@@ -523,6 +709,7 @@
         </w:rPr>
         <w:t xml:space="preserve">            </w:t>
       </w:r>
+      <w:proofErr w:type="spellStart"/>
       <w:r>
         <w:rPr>
           <w:rFonts w:ascii="Consolas" w:eastAsia="Times New Roman" w:hAnsi="Consolas" w:cs="Times New Roman"/>
@@ -583,6 +770,7 @@
         </w:rPr>
         <w:t>println</w:t>
       </w:r>
+      <w:proofErr w:type="spellEnd"/>
       <w:r>
         <w:rPr>
           <w:rFonts w:ascii="Consolas" w:eastAsia="Times New Roman" w:hAnsi="Consolas" w:cs="Times New Roman"/>
@@ -646,6 +834,7 @@
         </w:rPr>
         <w:t xml:space="preserve">            </w:t>
       </w:r>
+      <w:proofErr w:type="spellStart"/>
       <w:r>
         <w:rPr>
           <w:rFonts w:ascii="Consolas" w:eastAsia="Times New Roman" w:hAnsi="Consolas" w:cs="Times New Roman"/>
@@ -682,6 +871,7 @@
         </w:rPr>
         <w:t>printStackTrace</w:t>
       </w:r>
+      <w:proofErr w:type="spellEnd"/>
       <w:r>
         <w:rPr>
           <w:rFonts w:ascii="Consolas" w:eastAsia="Times New Roman" w:hAnsi="Consolas" w:cs="Times New Roman"/>
@@ -722,6 +912,7 @@
         </w:rPr>
         <w:t xml:space="preserve">Runtime </w:t>
       </w:r>
+      <w:proofErr w:type="spellStart"/>
       <w:r>
         <w:rPr>
           <w:rFonts w:ascii="Arial" w:hAnsi="Arial" w:cs="Arial"/>
@@ -730,6 +921,7 @@
         </w:rPr>
         <w:t>Exceptions</w:t>
       </w:r>
+      <w:proofErr w:type="spellEnd"/>
       <w:r>
         <w:rPr>
           <w:rFonts w:ascii="Arial" w:hAnsi="Arial" w:cs="Arial"/>
@@ -770,24 +962,78 @@
           <w:sz w:val="24"/>
           <w:szCs w:val="24"/>
         </w:rPr>
-        <w:t xml:space="preserve">ime exceptions </w:t>
-      </w:r>
-      <w:r>
-        <w:rPr>
-          <w:rFonts w:ascii="Arial" w:hAnsi="Arial" w:cs="Arial"/>
-          <w:sz w:val="24"/>
-          <w:szCs w:val="24"/>
-        </w:rPr>
-        <w:t xml:space="preserve">er en </w:t>
-      </w:r>
-      <w:r>
-        <w:rPr>
-          <w:rFonts w:ascii="Arial" w:hAnsi="Arial" w:cs="Arial"/>
-          <w:sz w:val="24"/>
-          <w:szCs w:val="24"/>
-        </w:rPr>
-        <w:t>Unchecked exception</w:t>
-      </w:r>
+        <w:t xml:space="preserve">ime </w:t>
+      </w:r>
+      <w:proofErr w:type="spellStart"/>
+      <w:r>
+        <w:rPr>
+          <w:rFonts w:ascii="Arial" w:hAnsi="Arial" w:cs="Arial"/>
+          <w:sz w:val="24"/>
+          <w:szCs w:val="24"/>
+        </w:rPr>
+        <w:t>exceptions</w:t>
+      </w:r>
+      <w:proofErr w:type="spellEnd"/>
+      <w:r>
+        <w:rPr>
+          <w:rFonts w:ascii="Arial" w:hAnsi="Arial" w:cs="Arial"/>
+          <w:sz w:val="24"/>
+          <w:szCs w:val="24"/>
+        </w:rPr>
+        <w:t xml:space="preserve"> </w:t>
+      </w:r>
+      <w:r>
+        <w:rPr>
+          <w:rFonts w:ascii="Arial" w:hAnsi="Arial" w:cs="Arial"/>
+          <w:sz w:val="24"/>
+          <w:szCs w:val="24"/>
+        </w:rPr>
+        <w:t>er</w:t>
+      </w:r>
+      <w:r>
+        <w:rPr>
+          <w:rFonts w:ascii="Arial" w:hAnsi="Arial" w:cs="Arial"/>
+          <w:sz w:val="24"/>
+          <w:szCs w:val="24"/>
+        </w:rPr>
+        <w:t xml:space="preserve"> </w:t>
+      </w:r>
+      <w:proofErr w:type="spellStart"/>
+      <w:r>
+        <w:rPr>
+          <w:rFonts w:ascii="Arial" w:hAnsi="Arial" w:cs="Arial"/>
+          <w:sz w:val="24"/>
+          <w:szCs w:val="24"/>
+        </w:rPr>
+        <w:t>Unchecked</w:t>
+      </w:r>
+      <w:proofErr w:type="spellEnd"/>
+      <w:r>
+        <w:rPr>
+          <w:rFonts w:ascii="Arial" w:hAnsi="Arial" w:cs="Arial"/>
+          <w:sz w:val="24"/>
+          <w:szCs w:val="24"/>
+        </w:rPr>
+        <w:t xml:space="preserve"> </w:t>
+      </w:r>
+      <w:proofErr w:type="spellStart"/>
+      <w:r>
+        <w:rPr>
+          <w:rFonts w:ascii="Arial" w:hAnsi="Arial" w:cs="Arial"/>
+          <w:sz w:val="24"/>
+          <w:szCs w:val="24"/>
+        </w:rPr>
+        <w:t>exception</w:t>
+      </w:r>
+      <w:r>
+        <w:rPr>
+          <w:rFonts w:ascii="Arial" w:hAnsi="Arial" w:cs="Arial"/>
+          <w:sz w:val="24"/>
+          <w:szCs w:val="24"/>
+        </w:rPr>
+        <w:t>s</w:t>
+      </w:r>
+      <w:proofErr w:type="spellEnd"/>
       <w:r>
         <w:rPr>
           <w:rFonts w:ascii="Arial" w:hAnsi="Arial" w:cs="Arial"/>
@@ -842,7 +1088,16 @@
           <w:sz w:val="24"/>
           <w:szCs w:val="24"/>
         </w:rPr>
-        <w:t xml:space="preserve"> resultatet</w:t>
+        <w:t xml:space="preserve"> </w:t>
+      </w:r>
+      <w:proofErr w:type="spellStart"/>
+      <w:r>
+        <w:rPr>
+          <w:rFonts w:ascii="Arial" w:hAnsi="Arial" w:cs="Arial"/>
+          <w:sz w:val="24"/>
+          <w:szCs w:val="24"/>
+        </w:rPr>
+        <w:t>resultatet</w:t>
       </w:r>
       <w:r>
         <w:rPr>
@@ -852,6 +1107,7 @@
         </w:rPr>
         <w:t>et</w:t>
       </w:r>
+      <w:proofErr w:type="spellEnd"/>
       <w:r>
         <w:rPr>
           <w:rFonts w:ascii="Arial" w:hAnsi="Arial" w:cs="Arial"/>
@@ -876,6 +1132,7 @@
         </w:rPr>
         <w:t xml:space="preserve"> </w:t>
       </w:r>
+      <w:proofErr w:type="spellStart"/>
       <w:r>
         <w:rPr>
           <w:rFonts w:ascii="Arial" w:hAnsi="Arial" w:cs="Arial"/>
@@ -883,15 +1140,42 @@
           <w:szCs w:val="24"/>
         </w:rPr>
         <w:lastRenderedPageBreak/>
-        <w:t xml:space="preserve">ArrayIndexOutOfBoundsException som oppstår fordi man prøver å hente ut </w:t>
-      </w:r>
-      <w:r>
-        <w:rPr>
-          <w:rFonts w:ascii="Arial" w:hAnsi="Arial" w:cs="Arial"/>
-          <w:sz w:val="24"/>
-          <w:szCs w:val="24"/>
-        </w:rPr>
-        <w:t>en verdi fra en liste med en index som ikke eksisterer.</w:t>
+        <w:t>ArrayIndexOutOfBoundsException</w:t>
+      </w:r>
+      <w:proofErr w:type="spellEnd"/>
+      <w:r>
+        <w:rPr>
+          <w:rFonts w:ascii="Arial" w:hAnsi="Arial" w:cs="Arial"/>
+          <w:sz w:val="24"/>
+          <w:szCs w:val="24"/>
+        </w:rPr>
+        <w:t xml:space="preserve"> som oppstår fordi man prøver å hente ut </w:t>
+      </w:r>
+      <w:r>
+        <w:rPr>
+          <w:rFonts w:ascii="Arial" w:hAnsi="Arial" w:cs="Arial"/>
+          <w:sz w:val="24"/>
+          <w:szCs w:val="24"/>
+        </w:rPr>
+        <w:t xml:space="preserve">en verdi fra en liste med en </w:t>
+      </w:r>
+      <w:proofErr w:type="spellStart"/>
+      <w:r>
+        <w:rPr>
+          <w:rFonts w:ascii="Arial" w:hAnsi="Arial" w:cs="Arial"/>
+          <w:sz w:val="24"/>
+          <w:szCs w:val="24"/>
+        </w:rPr>
+        <w:t>index</w:t>
+      </w:r>
+      <w:proofErr w:type="spellEnd"/>
+      <w:r>
+        <w:rPr>
+          <w:rFonts w:ascii="Arial" w:hAnsi="Arial" w:cs="Arial"/>
+          <w:sz w:val="24"/>
+          <w:szCs w:val="24"/>
+        </w:rPr>
+        <w:t xml:space="preserve"> som ikke eksisterer.</w:t>
       </w:r>
     </w:p>
     <w:p>
@@ -908,6 +1192,7 @@
           <w14:ligatures w14:val="none"/>
         </w:rPr>
       </w:pPr>
+      <w:proofErr w:type="spellStart"/>
       <w:r>
         <w:rPr>
           <w:rFonts w:ascii="Consolas" w:eastAsia="Times New Roman" w:hAnsi="Consolas" w:cs="Times New Roman"/>
@@ -920,6 +1205,7 @@
         </w:rPr>
         <w:t>int</w:t>
       </w:r>
+      <w:proofErr w:type="spellEnd"/>
       <w:r>
         <w:rPr>
           <w:rFonts w:ascii="Consolas" w:eastAsia="Times New Roman" w:hAnsi="Consolas" w:cs="Times New Roman"/>
@@ -930,7 +1216,33 @@
           <w:lang w:eastAsia="nb-NO"/>
           <w14:ligatures w14:val="none"/>
         </w:rPr>
-        <w:t xml:space="preserve">[] numbers </w:t>
+        <w:t xml:space="preserve">[] </w:t>
+      </w:r>
+      <w:proofErr w:type="spellStart"/>
+      <w:r>
+        <w:rPr>
+          <w:rFonts w:ascii="Consolas" w:eastAsia="Times New Roman" w:hAnsi="Consolas" w:cs="Times New Roman"/>
+          <w:color w:val="E06C75"/>
+          <w:kern w:val="0"/>
+          <w:sz w:val="21"/>
+          <w:szCs w:val="21"/>
+          <w:lang w:eastAsia="nb-NO"/>
+          <w14:ligatures w14:val="none"/>
+        </w:rPr>
+        <w:t>numbers</w:t>
+      </w:r>
+      <w:proofErr w:type="spellEnd"/>
+      <w:r>
+        <w:rPr>
+          <w:rFonts w:ascii="Consolas" w:eastAsia="Times New Roman" w:hAnsi="Consolas" w:cs="Times New Roman"/>
+          <w:color w:val="E06C75"/>
+          <w:kern w:val="0"/>
+          <w:sz w:val="21"/>
+          <w:szCs w:val="21"/>
+          <w:lang w:eastAsia="nb-NO"/>
+          <w14:ligatures w14:val="none"/>
+        </w:rPr>
+        <w:t xml:space="preserve"> </w:t>
       </w:r>
       <w:r>
         <w:rPr>
@@ -1055,6 +1367,7 @@
         </w:rPr>
         <w:t xml:space="preserve">    </w:t>
       </w:r>
+      <w:proofErr w:type="spellStart"/>
       <w:r>
         <w:rPr>
           <w:rFonts w:ascii="Consolas" w:eastAsia="Times New Roman" w:hAnsi="Consolas" w:cs="Times New Roman"/>
@@ -1067,6 +1380,7 @@
         </w:rPr>
         <w:t>try</w:t>
       </w:r>
+      <w:proofErr w:type="spellEnd"/>
       <w:r>
         <w:rPr>
           <w:rFonts w:ascii="Consolas" w:eastAsia="Times New Roman" w:hAnsi="Consolas" w:cs="Times New Roman"/>
@@ -1106,6 +1420,7 @@
         </w:rPr>
         <w:t xml:space="preserve">        </w:t>
       </w:r>
+      <w:proofErr w:type="spellStart"/>
       <w:r>
         <w:rPr>
           <w:rFonts w:ascii="Consolas" w:eastAsia="Times New Roman" w:hAnsi="Consolas" w:cs="Times New Roman"/>
@@ -1118,6 +1433,7 @@
         </w:rPr>
         <w:t>int</w:t>
       </w:r>
+      <w:proofErr w:type="spellEnd"/>
       <w:r>
         <w:rPr>
           <w:rFonts w:ascii="Consolas" w:eastAsia="Times New Roman" w:hAnsi="Consolas" w:cs="Times New Roman"/>
@@ -1152,7 +1468,33 @@
           <w:lang w:eastAsia="nb-NO"/>
           <w14:ligatures w14:val="none"/>
         </w:rPr>
-        <w:t xml:space="preserve"> numbers[</w:t>
+        <w:t xml:space="preserve"> </w:t>
+      </w:r>
+      <w:proofErr w:type="spellStart"/>
+      <w:r>
+        <w:rPr>
+          <w:rFonts w:ascii="Consolas" w:eastAsia="Times New Roman" w:hAnsi="Consolas" w:cs="Times New Roman"/>
+          <w:color w:val="ABB2BF"/>
+          <w:kern w:val="0"/>
+          <w:sz w:val="21"/>
+          <w:szCs w:val="21"/>
+          <w:lang w:eastAsia="nb-NO"/>
+          <w14:ligatures w14:val="none"/>
+        </w:rPr>
+        <w:t>numbers</w:t>
+      </w:r>
+      <w:proofErr w:type="spellEnd"/>
+      <w:r>
+        <w:rPr>
+          <w:rFonts w:ascii="Consolas" w:eastAsia="Times New Roman" w:hAnsi="Consolas" w:cs="Times New Roman"/>
+          <w:color w:val="ABB2BF"/>
+          <w:kern w:val="0"/>
+          <w:sz w:val="21"/>
+          <w:szCs w:val="21"/>
+          <w:lang w:eastAsia="nb-NO"/>
+          <w14:ligatures w14:val="none"/>
+        </w:rPr>
+        <w:t>[</w:t>
       </w:r>
       <w:r>
         <w:rPr>
@@ -1190,8 +1532,24 @@
           <w:lang w:eastAsia="nb-NO"/>
           <w14:ligatures w14:val="none"/>
         </w:rPr>
-        <w:t>// Denne vil returnere ArrayIndexOutOfBoundsException</w:t>
-      </w:r>
+        <w:t xml:space="preserve">// Denne vil returnere </w:t>
+      </w:r>
+      <w:proofErr w:type="spellStart"/>
+      <w:r>
+        <w:rPr>
+          <w:rFonts w:ascii="Consolas" w:eastAsia="Times New Roman" w:hAnsi="Consolas" w:cs="Times New Roman"/>
+          <w:i/>
+          <w:iCs/>
+          <w:color w:val="5C6370"/>
+          <w:kern w:val="0"/>
+          <w:sz w:val="21"/>
+          <w:szCs w:val="21"/>
+          <w:lang w:eastAsia="nb-NO"/>
+          <w14:ligatures w14:val="none"/>
+        </w:rPr>
+        <w:t>ArrayIndexOutOfBoundsException</w:t>
+      </w:r>
+      <w:proofErr w:type="spellEnd"/>
     </w:p>
     <w:p>
       <w:pPr>
@@ -1246,6 +1604,7 @@
         </w:rPr>
         <w:t xml:space="preserve">    </w:t>
       </w:r>
+      <w:proofErr w:type="spellStart"/>
       <w:r>
         <w:rPr>
           <w:rFonts w:ascii="Consolas" w:eastAsia="Times New Roman" w:hAnsi="Consolas" w:cs="Times New Roman"/>
@@ -1258,6 +1617,7 @@
         </w:rPr>
         <w:t>catch</w:t>
       </w:r>
+      <w:proofErr w:type="spellEnd"/>
       <w:r>
         <w:rPr>
           <w:rFonts w:ascii="Consolas" w:eastAsia="Times New Roman" w:hAnsi="Consolas" w:cs="Times New Roman"/>
@@ -1270,6 +1630,7 @@
         </w:rPr>
         <w:t xml:space="preserve"> (</w:t>
       </w:r>
+      <w:proofErr w:type="spellStart"/>
       <w:r>
         <w:rPr>
           <w:rFonts w:ascii="Consolas" w:eastAsia="Times New Roman" w:hAnsi="Consolas" w:cs="Times New Roman"/>
@@ -1282,6 +1643,7 @@
         </w:rPr>
         <w:t>ArrayIndexOutOfBoundsException</w:t>
       </w:r>
+      <w:proofErr w:type="spellEnd"/>
       <w:r>
         <w:rPr>
           <w:rFonts w:ascii="Consolas" w:eastAsia="Times New Roman" w:hAnsi="Consolas" w:cs="Times New Roman"/>
@@ -1321,6 +1683,7 @@
         </w:rPr>
         <w:t xml:space="preserve">        </w:t>
       </w:r>
+      <w:proofErr w:type="spellStart"/>
       <w:r>
         <w:rPr>
           <w:rFonts w:ascii="Consolas" w:eastAsia="Times New Roman" w:hAnsi="Consolas" w:cs="Times New Roman"/>
@@ -1381,6 +1744,7 @@
         </w:rPr>
         <w:t>println</w:t>
       </w:r>
+      <w:proofErr w:type="spellEnd"/>
       <w:r>
         <w:rPr>
           <w:rFonts w:ascii="Consolas" w:eastAsia="Times New Roman" w:hAnsi="Consolas" w:cs="Times New Roman"/>
@@ -1444,6 +1808,7 @@
         </w:rPr>
         <w:t xml:space="preserve">        </w:t>
       </w:r>
+      <w:proofErr w:type="spellStart"/>
       <w:r>
         <w:rPr>
           <w:rFonts w:ascii="Consolas" w:eastAsia="Times New Roman" w:hAnsi="Consolas" w:cs="Times New Roman"/>
@@ -1480,6 +1845,7 @@
         </w:rPr>
         <w:t>printStackTrace</w:t>
       </w:r>
+      <w:proofErr w:type="spellEnd"/>
       <w:r>
         <w:rPr>
           <w:rFonts w:ascii="Consolas" w:eastAsia="Times New Roman" w:hAnsi="Consolas" w:cs="Times New Roman"/>
@@ -1554,13 +1920,23 @@
           <w:szCs w:val="24"/>
         </w:rPr>
       </w:pPr>
-      <w:r>
-        <w:rPr>
-          <w:rFonts w:ascii="Arial" w:hAnsi="Arial" w:cs="Arial"/>
-          <w:sz w:val="24"/>
-          <w:szCs w:val="24"/>
-        </w:rPr>
-        <w:t>Errors:</w:t>
+      <w:proofErr w:type="spellStart"/>
+      <w:r>
+        <w:rPr>
+          <w:rFonts w:ascii="Arial" w:hAnsi="Arial" w:cs="Arial"/>
+          <w:sz w:val="24"/>
+          <w:szCs w:val="24"/>
+        </w:rPr>
+        <w:t>Errors</w:t>
+      </w:r>
+      <w:proofErr w:type="spellEnd"/>
+      <w:r>
+        <w:rPr>
+          <w:rFonts w:ascii="Arial" w:hAnsi="Arial" w:cs="Arial"/>
+          <w:sz w:val="24"/>
+          <w:szCs w:val="24"/>
+        </w:rPr>
+        <w:t>:</w:t>
       </w:r>
     </w:p>
     <w:p>
@@ -1576,6 +1952,7 @@
           <w14:ligatures w14:val="none"/>
         </w:rPr>
       </w:pPr>
+      <w:proofErr w:type="spellStart"/>
       <w:r>
         <w:rPr>
           <w:rFonts w:ascii="Arial" w:hAnsi="Arial" w:cs="Arial"/>
@@ -1584,6 +1961,7 @@
         </w:rPr>
         <w:t>Errors</w:t>
       </w:r>
+      <w:proofErr w:type="spellEnd"/>
       <w:r>
         <w:rPr>
           <w:rFonts w:ascii="Arial" w:hAnsi="Arial" w:cs="Arial"/>
@@ -1600,6 +1978,7 @@
         </w:rPr>
         <w:t xml:space="preserve">er </w:t>
       </w:r>
+      <w:proofErr w:type="spellStart"/>
       <w:r>
         <w:rPr>
           <w:rFonts w:ascii="Arial" w:hAnsi="Arial" w:cs="Arial"/>
@@ -1614,8 +1993,27 @@
           <w:sz w:val="24"/>
           <w:szCs w:val="24"/>
         </w:rPr>
-        <w:t>nchecked exceptions</w:t>
-      </w:r>
+        <w:t>nchecked</w:t>
+      </w:r>
+      <w:proofErr w:type="spellEnd"/>
+      <w:r>
+        <w:rPr>
+          <w:rFonts w:ascii="Arial" w:hAnsi="Arial" w:cs="Arial"/>
+          <w:sz w:val="24"/>
+          <w:szCs w:val="24"/>
+        </w:rPr>
+        <w:t xml:space="preserve"> </w:t>
+      </w:r>
+      <w:proofErr w:type="spellStart"/>
+      <w:r>
+        <w:rPr>
+          <w:rFonts w:ascii="Arial" w:hAnsi="Arial" w:cs="Arial"/>
+          <w:sz w:val="24"/>
+          <w:szCs w:val="24"/>
+        </w:rPr>
+        <w:t>exceptions</w:t>
+      </w:r>
+      <w:proofErr w:type="spellEnd"/>
       <w:r>
         <w:rPr>
           <w:rFonts w:ascii="Arial" w:hAnsi="Arial" w:cs="Arial"/>
@@ -1670,7 +2068,34 @@
           <w:sz w:val="24"/>
           <w:szCs w:val="24"/>
         </w:rPr>
-        <w:t>Eksempler på errors kan være at lagringsplass eller minne er oppbrukt, eller feil med har</w:t>
+        <w:t xml:space="preserve">Eksempler på </w:t>
+      </w:r>
+      <w:proofErr w:type="spellStart"/>
+      <w:r>
+        <w:rPr>
+          <w:rFonts w:ascii="Arial" w:hAnsi="Arial" w:cs="Arial"/>
+          <w:sz w:val="24"/>
+          <w:szCs w:val="24"/>
+        </w:rPr>
+        <w:t>errors</w:t>
+      </w:r>
+      <w:proofErr w:type="spellEnd"/>
+      <w:r>
+        <w:rPr>
+          <w:rFonts w:ascii="Arial" w:hAnsi="Arial" w:cs="Arial"/>
+          <w:sz w:val="24"/>
+          <w:szCs w:val="24"/>
+        </w:rPr>
+        <w:t xml:space="preserve"> kan være at lagringsplass eller minne er oppbrukt, eller feil med </w:t>
+      </w:r>
+      <w:proofErr w:type="gramStart"/>
+      <w:r>
+        <w:rPr>
+          <w:rFonts w:ascii="Arial" w:hAnsi="Arial" w:cs="Arial"/>
+          <w:sz w:val="24"/>
+          <w:szCs w:val="24"/>
+        </w:rPr>
+        <w:t>har</w:t>
       </w:r>
       <w:r>
         <w:rPr>
@@ -1688,6 +2113,7 @@
         </w:rPr>
         <w:t>ware</w:t>
       </w:r>
+      <w:proofErr w:type="gramEnd"/>
       <w:r>
         <w:rPr>
           <w:rFonts w:ascii="Arial" w:hAnsi="Arial" w:cs="Arial"/>
@@ -2949,6 +3375,7 @@
   <w:style w:type="character" w:default="1" w:styleId="Standardskriftforavsnitt">
     <w:name w:val="Default Paragraph Font"/>
     <w:uiPriority w:val="1"/>
+    <w:semiHidden/>
     <w:unhideWhenUsed/>
   </w:style>
   <w:style w:type="table" w:default="1" w:styleId="Vanligtabell">

</xml_diff>